<commit_message>
DataSet 1 Alost Done
</commit_message>
<xml_diff>
--- a/Proposal/Research_Proposal_2019E011_2019E023.docx
+++ b/Proposal/Research_Proposal_2019E011_2019E023.docx
@@ -239,13 +239,8 @@
         <w:ind w:left="992" w:right="1055"/>
         <w:jc w:val="center"/>
       </w:pPr>
-      <w:proofErr w:type="spellStart"/>
-      <w:r>
-        <w:t>Ashfa</w:t>
-      </w:r>
-      <w:proofErr w:type="spellEnd"/>
-      <w:r>
-        <w:t xml:space="preserve"> A.G.F. [2019/E/011]</w:t>
+      <w:r>
+        <w:t>Ashfa A.G.F. [2019/E/011]</w:t>
       </w:r>
     </w:p>
     <w:p>
@@ -1854,23 +1849,7 @@
                 <w:rFonts w:ascii="Times New Roman" w:hAnsi="Times New Roman" w:cs="Times New Roman"/>
                 <w:b/>
               </w:rPr>
-              <w:t xml:space="preserve">Chapter 3: Methodology </w:t>
-            </w:r>
-            <w:proofErr w:type="gramStart"/>
-            <w:r>
-              <w:rPr>
-                <w:rFonts w:ascii="Times New Roman" w:hAnsi="Times New Roman" w:cs="Times New Roman"/>
-                <w:b/>
-              </w:rPr>
-              <w:t>And</w:t>
-            </w:r>
-            <w:proofErr w:type="gramEnd"/>
-            <w:r>
-              <w:rPr>
-                <w:rFonts w:ascii="Times New Roman" w:hAnsi="Times New Roman" w:cs="Times New Roman"/>
-                <w:b/>
-              </w:rPr>
-              <w:t xml:space="preserve"> Research Plan</w:t>
+              <w:t>Chapter 3: Methodology And Research Plan</w:t>
             </w:r>
           </w:p>
         </w:tc>
@@ -2457,23 +2436,7 @@
                 <w:rFonts w:ascii="Times New Roman" w:hAnsi="Times New Roman" w:cs="Times New Roman"/>
                 <w:b/>
               </w:rPr>
-              <w:t xml:space="preserve">Chapter 4: Progress </w:t>
-            </w:r>
-            <w:proofErr w:type="gramStart"/>
-            <w:r>
-              <w:rPr>
-                <w:rFonts w:ascii="Times New Roman" w:hAnsi="Times New Roman" w:cs="Times New Roman"/>
-                <w:b/>
-              </w:rPr>
-              <w:t>To</w:t>
-            </w:r>
-            <w:proofErr w:type="gramEnd"/>
-            <w:r>
-              <w:rPr>
-                <w:rFonts w:ascii="Times New Roman" w:hAnsi="Times New Roman" w:cs="Times New Roman"/>
-                <w:b/>
-              </w:rPr>
-              <w:t xml:space="preserve"> Date</w:t>
+              <w:t>Chapter 4: Progress To Date</w:t>
             </w:r>
           </w:p>
         </w:tc>
@@ -6587,9 +6550,8 @@
           <w:sz w:val="20"/>
           <w:szCs w:val="20"/>
         </w:rPr>
-        <w:t xml:space="preserve">Table 1: Description Of </w:t>
-      </w:r>
-      <w:proofErr w:type="spellStart"/>
+        <w:t>Table 1: Description Of Tp, Fp, Tn</w:t>
+      </w:r>
       <w:r>
         <w:rPr>
           <w:rFonts w:ascii="Times New Roman" w:hAnsi="Times New Roman" w:cs="Times New Roman"/>
@@ -6598,9 +6560,8 @@
           <w:sz w:val="20"/>
           <w:szCs w:val="20"/>
         </w:rPr>
-        <w:t>Tp</w:t>
-      </w:r>
-      <w:proofErr w:type="spellEnd"/>
+        <w:t>,</w:t>
+      </w:r>
       <w:r>
         <w:rPr>
           <w:rFonts w:ascii="Times New Roman" w:hAnsi="Times New Roman" w:cs="Times New Roman"/>
@@ -6609,73 +6570,7 @@
           <w:sz w:val="20"/>
           <w:szCs w:val="20"/>
         </w:rPr>
-        <w:t xml:space="preserve">, </w:t>
-      </w:r>
-      <w:proofErr w:type="spellStart"/>
-      <w:r>
-        <w:rPr>
-          <w:rFonts w:ascii="Times New Roman" w:hAnsi="Times New Roman" w:cs="Times New Roman"/>
-          <w:i/>
-          <w:iCs/>
-          <w:sz w:val="20"/>
-          <w:szCs w:val="20"/>
-        </w:rPr>
-        <w:t>Fp</w:t>
-      </w:r>
-      <w:proofErr w:type="spellEnd"/>
-      <w:r>
-        <w:rPr>
-          <w:rFonts w:ascii="Times New Roman" w:hAnsi="Times New Roman" w:cs="Times New Roman"/>
-          <w:i/>
-          <w:iCs/>
-          <w:sz w:val="20"/>
-          <w:szCs w:val="20"/>
-        </w:rPr>
-        <w:t xml:space="preserve">, Tn And </w:t>
-      </w:r>
-      <w:proofErr w:type="spellStart"/>
-      <w:r>
-        <w:rPr>
-          <w:rFonts w:ascii="Times New Roman" w:hAnsi="Times New Roman" w:cs="Times New Roman"/>
-          <w:i/>
-          <w:iCs/>
-          <w:sz w:val="20"/>
-          <w:szCs w:val="20"/>
-        </w:rPr>
-        <w:t>Fn</w:t>
-      </w:r>
-      <w:proofErr w:type="spellEnd"/>
-      <w:r>
-        <w:rPr>
-          <w:rFonts w:ascii="Times New Roman" w:hAnsi="Times New Roman" w:cs="Times New Roman"/>
-          <w:i/>
-          <w:iCs/>
-          <w:sz w:val="20"/>
-          <w:szCs w:val="20"/>
-        </w:rPr>
-        <w:t xml:space="preserve"> For Classification Of Retinal Images………………</w:t>
-      </w:r>
-      <w:proofErr w:type="gramStart"/>
-      <w:r>
-        <w:rPr>
-          <w:rFonts w:ascii="Times New Roman" w:hAnsi="Times New Roman" w:cs="Times New Roman"/>
-          <w:i/>
-          <w:iCs/>
-          <w:sz w:val="20"/>
-          <w:szCs w:val="20"/>
-        </w:rPr>
-        <w:t>…..</w:t>
-      </w:r>
-      <w:proofErr w:type="gramEnd"/>
-      <w:r>
-        <w:rPr>
-          <w:rFonts w:ascii="Times New Roman" w:hAnsi="Times New Roman" w:cs="Times New Roman"/>
-          <w:i/>
-          <w:iCs/>
-          <w:sz w:val="20"/>
-          <w:szCs w:val="20"/>
-        </w:rPr>
-        <w:t>12</w:t>
+        <w:t xml:space="preserve"> And Fn For Classification Of Retinal Images…………………..12</w:t>
       </w:r>
     </w:p>
     <w:p>
@@ -7919,21 +7814,7 @@
         <w:rPr>
           <w:rFonts w:ascii="Times New Roman" w:hAnsi="Times New Roman" w:cs="Times New Roman"/>
         </w:rPr>
-        <w:t xml:space="preserve">Least Absolute Shrinkage </w:t>
-      </w:r>
-      <w:proofErr w:type="gramStart"/>
-      <w:r>
-        <w:rPr>
-          <w:rFonts w:ascii="Times New Roman" w:hAnsi="Times New Roman" w:cs="Times New Roman"/>
-        </w:rPr>
-        <w:t>And</w:t>
-      </w:r>
-      <w:proofErr w:type="gramEnd"/>
-      <w:r>
-        <w:rPr>
-          <w:rFonts w:ascii="Times New Roman" w:hAnsi="Times New Roman" w:cs="Times New Roman"/>
-        </w:rPr>
-        <w:t xml:space="preserve"> Selection Operator</w:t>
+        <w:t>Least Absolute Shrinkage And Selection Operator</w:t>
       </w:r>
     </w:p>
     <w:p>
@@ -8638,14 +8519,7 @@
         <w:rPr>
           <w:rFonts w:ascii="Times New Roman" w:hAnsi="Times New Roman" w:cs="Times New Roman"/>
         </w:rPr>
-        <w:t>UPLC-</w:t>
-      </w:r>
-      <w:proofErr w:type="gramStart"/>
-      <w:r>
-        <w:rPr>
-          <w:rFonts w:ascii="Times New Roman" w:hAnsi="Times New Roman" w:cs="Times New Roman"/>
-        </w:rPr>
-        <w:t xml:space="preserve">MS </w:t>
+        <w:t xml:space="preserve">UPLC-MS </w:t>
       </w:r>
       <w:r>
         <w:rPr>
@@ -8657,14 +8531,7 @@
         <w:rPr>
           <w:rFonts w:ascii="Times New Roman" w:hAnsi="Times New Roman" w:cs="Times New Roman"/>
         </w:rPr>
-        <w:t>:</w:t>
-      </w:r>
-      <w:proofErr w:type="gramEnd"/>
-      <w:r>
-        <w:rPr>
-          <w:rFonts w:ascii="Times New Roman" w:hAnsi="Times New Roman" w:cs="Times New Roman"/>
-        </w:rPr>
-        <w:t xml:space="preserve"> </w:t>
+        <w:t xml:space="preserve">: </w:t>
       </w:r>
       <w:r>
         <w:rPr>
@@ -8882,15 +8749,13 @@
         </w:rPr>
         <w:t xml:space="preserve">Diabetes mellitus (DM) is becoming more common in emerging and wealthy nations. It is estimated that by 2045, there will be 629 million people worldwide with diabetes [1]. Diabetes mellitus (DM) causes a medical disorder called diabetic retinopathy (DR). DR is a serious condition that can lead to severe blindness by damaging the human retina [2]. DM is a chronic condition due to problems with glucose metabolism and various issues with blood vessels [2]. Early detection and accurate diagnosis of DR are crucial for effective treatment. Thanks to advancements in molecular data analysis tools, the detection and </w:t>
       </w:r>
-      <w:proofErr w:type="spellStart"/>
       <w:r>
         <w:rPr>
           <w:rFonts w:ascii="Times New Roman" w:hAnsi="Times New Roman" w:cs="Times New Roman"/>
           <w:color w:val="000000"/>
         </w:rPr>
-        <w:t>categorisation</w:t>
-      </w:r>
-      <w:proofErr w:type="spellEnd"/>
+        <w:t>categorization</w:t>
+      </w:r>
       <w:r>
         <w:rPr>
           <w:rFonts w:ascii="Times New Roman" w:hAnsi="Times New Roman" w:cs="Times New Roman"/>
@@ -9075,15 +8940,13 @@
         </w:rPr>
         <w:t xml:space="preserve">medical diagnostics and </w:t>
       </w:r>
-      <w:proofErr w:type="spellStart"/>
       <w:r>
         <w:rPr>
           <w:rFonts w:ascii="Times New Roman" w:hAnsi="Times New Roman" w:cs="Times New Roman"/>
           <w:color w:val="000000"/>
         </w:rPr>
-        <w:t>customised</w:t>
-      </w:r>
-      <w:proofErr w:type="spellEnd"/>
+        <w:t>customized</w:t>
+      </w:r>
       <w:r>
         <w:rPr>
           <w:rFonts w:ascii="Times New Roman" w:hAnsi="Times New Roman" w:cs="Times New Roman"/>
@@ -9143,14 +9006,12 @@
         </w:rPr>
         <w:t xml:space="preserve"> important research publications, which we shall examine and </w:t>
       </w:r>
-      <w:proofErr w:type="spellStart"/>
-      <w:r>
-        <w:rPr>
-          <w:rFonts w:ascii="Times New Roman" w:hAnsi="Times New Roman" w:cs="Times New Roman"/>
-        </w:rPr>
-        <w:t>synthesise</w:t>
-      </w:r>
-      <w:proofErr w:type="spellEnd"/>
+      <w:r>
+        <w:rPr>
+          <w:rFonts w:ascii="Times New Roman" w:hAnsi="Times New Roman" w:cs="Times New Roman"/>
+        </w:rPr>
+        <w:t>synthesize</w:t>
+      </w:r>
       <w:r>
         <w:rPr>
           <w:rFonts w:ascii="Times New Roman" w:hAnsi="Times New Roman" w:cs="Times New Roman"/>
@@ -9181,6 +9042,7 @@
             <w:docPart w:val="E1944B09E8DA43338207816E98521284"/>
           </w:placeholder>
         </w:sdtPr>
+        <w:sdtEndPr/>
         <w:sdtContent>
           <w:r>
             <w:rPr>
@@ -9846,28 +9708,24 @@
         </w:rPr>
         <w:t xml:space="preserve"> remains a challenge [11][14]. Understanding the chemicals in the blood of people with diabetic retinopathy is essential, as they may play a role in the disease's progression [1][21]. By identifying these substances and their contributions to DR growth, we can develop focused, therapeutic interventions and </w:t>
       </w:r>
-      <w:proofErr w:type="spellStart"/>
-      <w:r>
-        <w:rPr>
-          <w:rFonts w:ascii="Times New Roman" w:hAnsi="Times New Roman" w:cs="Times New Roman"/>
-        </w:rPr>
-        <w:t>personalised</w:t>
-      </w:r>
-      <w:proofErr w:type="spellEnd"/>
+      <w:r>
+        <w:rPr>
+          <w:rFonts w:ascii="Times New Roman" w:hAnsi="Times New Roman" w:cs="Times New Roman"/>
+        </w:rPr>
+        <w:t>personalized</w:t>
+      </w:r>
       <w:r>
         <w:rPr>
           <w:rFonts w:ascii="Times New Roman" w:hAnsi="Times New Roman" w:cs="Times New Roman"/>
         </w:rPr>
         <w:t xml:space="preserve"> treatment plans [19]. </w:t>
       </w:r>
-      <w:proofErr w:type="spellStart"/>
-      <w:r>
-        <w:rPr>
-          <w:rFonts w:ascii="Times New Roman" w:hAnsi="Times New Roman" w:cs="Times New Roman"/>
-        </w:rPr>
-        <w:t>Utilising</w:t>
-      </w:r>
-      <w:proofErr w:type="spellEnd"/>
+      <w:r>
+        <w:rPr>
+          <w:rFonts w:ascii="Times New Roman" w:hAnsi="Times New Roman" w:cs="Times New Roman"/>
+        </w:rPr>
+        <w:t>Utilizing</w:t>
+      </w:r>
       <w:r>
         <w:rPr>
           <w:rFonts w:ascii="Times New Roman" w:hAnsi="Times New Roman" w:cs="Times New Roman"/>
@@ -9992,6 +9850,7 @@
             <w:docPart w:val="0C2DCA266EF8466A8FAECCB8375526B5"/>
           </w:placeholder>
         </w:sdtPr>
+        <w:sdtEndPr/>
         <w:sdtContent>
           <w:r>
             <w:rPr>
@@ -10051,6 +9910,7 @@
             <w:docPart w:val="E9CD3DEF1D9A4F3CA85CC7F242DA715B"/>
           </w:placeholder>
         </w:sdtPr>
+        <w:sdtEndPr/>
         <w:sdtContent>
           <w:r>
             <w:rPr>
@@ -10217,13 +10077,19 @@
         <w:rPr>
           <w:rFonts w:ascii="Times New Roman" w:hAnsi="Times New Roman" w:cs="Times New Roman"/>
         </w:rPr>
-        <w:t xml:space="preserve">determine whether gene expression, protein expression, lipid profile, and microRNA data could be </w:t>
-      </w:r>
-      <w:r>
-        <w:rPr>
-          <w:rFonts w:ascii="Times New Roman" w:hAnsi="Times New Roman" w:cs="Times New Roman"/>
-        </w:rPr>
-        <w:t xml:space="preserve">served as </w:t>
+        <w:t xml:space="preserve">determine whether gene expression, protein expression, lipid profile, and microRNA data could </w:t>
+      </w:r>
+      <w:r>
+        <w:rPr>
+          <w:rFonts w:ascii="Times New Roman" w:hAnsi="Times New Roman" w:cs="Times New Roman"/>
+        </w:rPr>
+        <w:t>serve</w:t>
+      </w:r>
+      <w:r>
+        <w:rPr>
+          <w:rFonts w:ascii="Times New Roman" w:hAnsi="Times New Roman" w:cs="Times New Roman"/>
+        </w:rPr>
+        <w:t xml:space="preserve"> as </w:t>
       </w:r>
       <w:r>
         <w:rPr>
@@ -10255,14 +10121,12 @@
         </w:rPr>
         <w:t xml:space="preserve">disease is and helps make </w:t>
       </w:r>
-      <w:proofErr w:type="spellStart"/>
-      <w:r>
-        <w:rPr>
-          <w:rFonts w:ascii="Times New Roman" w:hAnsi="Times New Roman" w:cs="Times New Roman"/>
-        </w:rPr>
-        <w:t>personalised</w:t>
-      </w:r>
-      <w:proofErr w:type="spellEnd"/>
+      <w:r>
+        <w:rPr>
+          <w:rFonts w:ascii="Times New Roman" w:hAnsi="Times New Roman" w:cs="Times New Roman"/>
+        </w:rPr>
+        <w:t>personalized</w:t>
+      </w:r>
       <w:r>
         <w:rPr>
           <w:rFonts w:ascii="Times New Roman" w:hAnsi="Times New Roman" w:cs="Times New Roman"/>
@@ -10293,14 +10157,12 @@
         </w:rPr>
         <w:t xml:space="preserve">Additionally, researchers have explored various ways of classifying DR. For instance, [4] proposed an </w:t>
       </w:r>
-      <w:proofErr w:type="spellStart"/>
-      <w:r>
-        <w:rPr>
-          <w:rFonts w:ascii="Times New Roman" w:hAnsi="Times New Roman" w:cs="Times New Roman"/>
-        </w:rPr>
-        <w:t>optimised</w:t>
-      </w:r>
-      <w:proofErr w:type="spellEnd"/>
+      <w:r>
+        <w:rPr>
+          <w:rFonts w:ascii="Times New Roman" w:hAnsi="Times New Roman" w:cs="Times New Roman"/>
+        </w:rPr>
+        <w:t>optimized</w:t>
+      </w:r>
       <w:r>
         <w:rPr>
           <w:rFonts w:ascii="Times New Roman" w:hAnsi="Times New Roman" w:cs="Times New Roman"/>
@@ -10357,6 +10219,7 @@
             <w:docPart w:val="6263B936C3F14CF8B85BA96C67F94A26"/>
           </w:placeholder>
         </w:sdtPr>
+        <w:sdtEndPr/>
         <w:sdtContent>
           <w:r>
             <w:rPr>
@@ -10475,14 +10338,12 @@
         </w:rPr>
         <w:t xml:space="preserve"> possible. By learning more about how genetic predisposition, molecular factors, and machine learning work together, we can find better, more </w:t>
       </w:r>
-      <w:proofErr w:type="spellStart"/>
-      <w:r>
-        <w:rPr>
-          <w:rFonts w:ascii="Times New Roman" w:hAnsi="Times New Roman" w:cs="Times New Roman"/>
-        </w:rPr>
-        <w:t>personalised</w:t>
-      </w:r>
-      <w:proofErr w:type="spellEnd"/>
+      <w:r>
+        <w:rPr>
+          <w:rFonts w:ascii="Times New Roman" w:hAnsi="Times New Roman" w:cs="Times New Roman"/>
+        </w:rPr>
+        <w:t>personalized</w:t>
+      </w:r>
       <w:r>
         <w:rPr>
           <w:rFonts w:ascii="Times New Roman" w:hAnsi="Times New Roman" w:cs="Times New Roman"/>
@@ -10513,14 +10374,12 @@
         </w:rPr>
         <w:t xml:space="preserve">As we continue to compare and </w:t>
       </w:r>
-      <w:proofErr w:type="spellStart"/>
-      <w:r>
-        <w:rPr>
-          <w:rFonts w:ascii="Times New Roman" w:hAnsi="Times New Roman" w:cs="Times New Roman"/>
-        </w:rPr>
-        <w:t>analyse</w:t>
-      </w:r>
-      <w:proofErr w:type="spellEnd"/>
+      <w:r>
+        <w:rPr>
+          <w:rFonts w:ascii="Times New Roman" w:hAnsi="Times New Roman" w:cs="Times New Roman"/>
+        </w:rPr>
+        <w:t>analyze</w:t>
+      </w:r>
       <w:r>
         <w:rPr>
           <w:rFonts w:ascii="Times New Roman" w:hAnsi="Times New Roman" w:cs="Times New Roman"/>
@@ -10643,28 +10502,24 @@
         </w:rPr>
         <w:t xml:space="preserve">In this study [1], researchers </w:t>
       </w:r>
-      <w:proofErr w:type="spellStart"/>
-      <w:r>
-        <w:rPr>
-          <w:rFonts w:ascii="Times New Roman" w:hAnsi="Times New Roman" w:cs="Times New Roman"/>
-        </w:rPr>
-        <w:t>utilised</w:t>
-      </w:r>
-      <w:proofErr w:type="spellEnd"/>
+      <w:r>
+        <w:rPr>
+          <w:rFonts w:ascii="Times New Roman" w:hAnsi="Times New Roman" w:cs="Times New Roman"/>
+        </w:rPr>
+        <w:t>utilized</w:t>
+      </w:r>
       <w:r>
         <w:rPr>
           <w:rFonts w:ascii="Times New Roman" w:hAnsi="Times New Roman" w:cs="Times New Roman"/>
         </w:rPr>
         <w:t xml:space="preserve"> statistical methods like LASSO and logistic regression to </w:t>
       </w:r>
-      <w:proofErr w:type="spellStart"/>
-      <w:r>
-        <w:rPr>
-          <w:rFonts w:ascii="Times New Roman" w:hAnsi="Times New Roman" w:cs="Times New Roman"/>
-        </w:rPr>
-        <w:t>analyse</w:t>
-      </w:r>
-      <w:proofErr w:type="spellEnd"/>
+      <w:r>
+        <w:rPr>
+          <w:rFonts w:ascii="Times New Roman" w:hAnsi="Times New Roman" w:cs="Times New Roman"/>
+        </w:rPr>
+        <w:t>analyze</w:t>
+      </w:r>
       <w:r>
         <w:rPr>
           <w:rFonts w:ascii="Times New Roman" w:hAnsi="Times New Roman" w:cs="Times New Roman"/>
@@ -10686,14 +10541,12 @@
         </w:rPr>
         <w:t xml:space="preserve">The results were </w:t>
       </w:r>
-      <w:proofErr w:type="spellStart"/>
-      <w:r>
-        <w:rPr>
-          <w:rFonts w:ascii="Times New Roman" w:hAnsi="Times New Roman" w:cs="Times New Roman"/>
-        </w:rPr>
-        <w:t>analysed</w:t>
-      </w:r>
-      <w:proofErr w:type="spellEnd"/>
+      <w:r>
+        <w:rPr>
+          <w:rFonts w:ascii="Times New Roman" w:hAnsi="Times New Roman" w:cs="Times New Roman"/>
+        </w:rPr>
+        <w:t>analyzed</w:t>
+      </w:r>
       <w:r>
         <w:rPr>
           <w:rFonts w:ascii="Times New Roman" w:hAnsi="Times New Roman" w:cs="Times New Roman"/>
@@ -10736,6 +10589,7 @@
             <w:docPart w:val="1611786EFD8F4694AEACEA5F34BF0967"/>
           </w:placeholder>
         </w:sdtPr>
+        <w:sdtEndPr/>
         <w:sdtContent>
           <w:r>
             <w:rPr>
@@ -11097,6 +10951,9 @@
         <w:t>TN</w:t>
       </w:r>
       <w:r>
+        <w:t>,</w:t>
+      </w:r>
+      <w:r>
         <w:rPr>
           <w:caps/>
         </w:rPr>
@@ -11463,7 +11320,19 @@
         <w:rPr>
           <w:rFonts w:ascii="Times New Roman" w:hAnsi="Times New Roman" w:cs="Times New Roman"/>
         </w:rPr>
-        <w:t xml:space="preserve"> h of overnight fasting.</w:t>
+        <w:t xml:space="preserve"> </w:t>
+      </w:r>
+      <w:r>
+        <w:rPr>
+          <w:rFonts w:ascii="Times New Roman" w:hAnsi="Times New Roman" w:cs="Times New Roman"/>
+        </w:rPr>
+        <w:t>hours</w:t>
+      </w:r>
+      <w:r>
+        <w:rPr>
+          <w:rFonts w:ascii="Times New Roman" w:hAnsi="Times New Roman" w:cs="Times New Roman"/>
+        </w:rPr>
+        <w:t xml:space="preserve"> of overnight fasting.</w:t>
       </w:r>
       <w:r>
         <w:rPr>
@@ -11484,6 +11353,7 @@
             <w:docPart w:val="1F73EB59F1864B448BA12035A72AF8B7"/>
           </w:placeholder>
         </w:sdtPr>
+        <w:sdtEndPr/>
         <w:sdtContent>
           <w:r>
             <w:rPr>
@@ -12134,14 +12004,12 @@
         </w:rPr>
         <w:t xml:space="preserve"> for selecting datasets for </w:t>
       </w:r>
-      <w:proofErr w:type="spellStart"/>
-      <w:r>
-        <w:rPr>
-          <w:rFonts w:ascii="Times New Roman" w:hAnsi="Times New Roman" w:cs="Times New Roman"/>
-        </w:rPr>
-        <w:t>analysing</w:t>
-      </w:r>
-      <w:proofErr w:type="spellEnd"/>
+      <w:r>
+        <w:rPr>
+          <w:rFonts w:ascii="Times New Roman" w:hAnsi="Times New Roman" w:cs="Times New Roman"/>
+        </w:rPr>
+        <w:t>analyzing</w:t>
+      </w:r>
       <w:r>
         <w:rPr>
           <w:rFonts w:ascii="Times New Roman" w:hAnsi="Times New Roman" w:cs="Times New Roman"/>
@@ -12340,21 +12208,7 @@
         <w:rPr>
           <w:rFonts w:ascii="Times New Roman" w:hAnsi="Times New Roman" w:cs="Times New Roman"/>
         </w:rPr>
-        <w:t xml:space="preserve">Datasets of </w:t>
-      </w:r>
-      <w:proofErr w:type="spellStart"/>
-      <w:r>
-        <w:rPr>
-          <w:rFonts w:ascii="Times New Roman" w:hAnsi="Times New Roman" w:cs="Times New Roman"/>
-        </w:rPr>
-        <w:t>ChIP</w:t>
-      </w:r>
-      <w:proofErr w:type="spellEnd"/>
-      <w:r>
-        <w:rPr>
-          <w:rFonts w:ascii="Times New Roman" w:hAnsi="Times New Roman" w:cs="Times New Roman"/>
-        </w:rPr>
-        <w:t>-Seq</w:t>
+        <w:t>Datasets of ChIP-Seq</w:t>
       </w:r>
     </w:p>
     <w:p>
@@ -12795,14 +12649,12 @@
         </w:rPr>
         <w:t xml:space="preserve">This is a collection of transcriptomic data from human post-mortem retinal samples. The data was collected from 80 patients diagnosed with various stages of diabetic retinopathy (DR). The data was </w:t>
       </w:r>
-      <w:proofErr w:type="spellStart"/>
-      <w:r>
-        <w:rPr>
-          <w:rFonts w:ascii="Times New Roman" w:hAnsi="Times New Roman" w:cs="Times New Roman"/>
-        </w:rPr>
-        <w:t>analysed</w:t>
-      </w:r>
-      <w:proofErr w:type="spellEnd"/>
+      <w:r>
+        <w:rPr>
+          <w:rFonts w:ascii="Times New Roman" w:hAnsi="Times New Roman" w:cs="Times New Roman"/>
+        </w:rPr>
+        <w:t>analyzed</w:t>
+      </w:r>
       <w:r>
         <w:rPr>
           <w:rFonts w:ascii="Times New Roman" w:hAnsi="Times New Roman" w:cs="Times New Roman"/>
@@ -12823,14 +12675,12 @@
           <w:rFonts w:ascii="Times New Roman" w:hAnsi="Times New Roman" w:cs="Times New Roman"/>
         </w:rPr>
       </w:pPr>
-      <w:proofErr w:type="spellStart"/>
       <w:r>
         <w:rPr>
           <w:rFonts w:ascii="Times New Roman" w:hAnsi="Times New Roman" w:cs="Times New Roman"/>
         </w:rPr>
         <w:t>totalRNA</w:t>
       </w:r>
-      <w:proofErr w:type="spellEnd"/>
     </w:p>
     <w:p>
       <w:pPr>
@@ -12845,14 +12695,12 @@
           <w:rFonts w:ascii="Times New Roman" w:hAnsi="Times New Roman" w:cs="Times New Roman"/>
         </w:rPr>
       </w:pPr>
-      <w:proofErr w:type="spellStart"/>
       <w:r>
         <w:rPr>
           <w:rFonts w:ascii="Times New Roman" w:hAnsi="Times New Roman" w:cs="Times New Roman"/>
         </w:rPr>
         <w:t>smallRNA</w:t>
       </w:r>
-      <w:proofErr w:type="spellEnd"/>
     </w:p>
     <w:p>
       <w:pPr>
@@ -12896,14 +12744,12 @@
         </w:rPr>
         <w:t xml:space="preserve">Before using molecular data in machine learning analyses, it is crucial to perform data preprocessing. This step helps to get the data ready and </w:t>
       </w:r>
-      <w:proofErr w:type="spellStart"/>
-      <w:r>
-        <w:rPr>
-          <w:rFonts w:ascii="Times New Roman" w:hAnsi="Times New Roman" w:cs="Times New Roman"/>
-        </w:rPr>
-        <w:t>organised</w:t>
-      </w:r>
-      <w:proofErr w:type="spellEnd"/>
+      <w:r>
+        <w:rPr>
+          <w:rFonts w:ascii="Times New Roman" w:hAnsi="Times New Roman" w:cs="Times New Roman"/>
+        </w:rPr>
+        <w:t>organized</w:t>
+      </w:r>
       <w:r>
         <w:rPr>
           <w:rFonts w:ascii="Times New Roman" w:hAnsi="Times New Roman" w:cs="Times New Roman"/>
@@ -12958,14 +12804,12 @@
         </w:rPr>
         <w:t xml:space="preserve"> </w:t>
       </w:r>
-      <w:proofErr w:type="spellStart"/>
-      <w:r>
-        <w:rPr>
-          <w:rFonts w:ascii="Times New Roman" w:hAnsi="Times New Roman" w:cs="Times New Roman"/>
-        </w:rPr>
-        <w:t>normalisation</w:t>
-      </w:r>
-      <w:proofErr w:type="spellEnd"/>
+      <w:r>
+        <w:rPr>
+          <w:rFonts w:ascii="Times New Roman" w:hAnsi="Times New Roman" w:cs="Times New Roman"/>
+        </w:rPr>
+        <w:t>normalization</w:t>
+      </w:r>
       <w:r>
         <w:rPr>
           <w:rFonts w:ascii="Times New Roman" w:hAnsi="Times New Roman" w:cs="Times New Roman"/>
@@ -13048,7 +12892,31 @@
         <w:rPr>
           <w:rFonts w:ascii="Times New Roman" w:hAnsi="Times New Roman" w:cs="Times New Roman"/>
         </w:rPr>
-        <w:t xml:space="preserve"> and replaced that with proper values. And some columns </w:t>
+        <w:t xml:space="preserve"> and replaced </w:t>
+      </w:r>
+      <w:r>
+        <w:rPr>
+          <w:rFonts w:ascii="Times New Roman" w:hAnsi="Times New Roman" w:cs="Times New Roman"/>
+        </w:rPr>
+        <w:t>them</w:t>
+      </w:r>
+      <w:r>
+        <w:rPr>
+          <w:rFonts w:ascii="Times New Roman" w:hAnsi="Times New Roman" w:cs="Times New Roman"/>
+        </w:rPr>
+        <w:t xml:space="preserve"> with proper values. </w:t>
+      </w:r>
+      <w:r>
+        <w:rPr>
+          <w:rFonts w:ascii="Times New Roman" w:hAnsi="Times New Roman" w:cs="Times New Roman"/>
+        </w:rPr>
+        <w:t>Some</w:t>
+      </w:r>
+      <w:r>
+        <w:rPr>
+          <w:rFonts w:ascii="Times New Roman" w:hAnsi="Times New Roman" w:cs="Times New Roman"/>
+        </w:rPr>
+        <w:t xml:space="preserve"> columns </w:t>
       </w:r>
       <w:r>
         <w:rPr>
@@ -13056,14 +12924,12 @@
         </w:rPr>
         <w:t xml:space="preserve">are </w:t>
       </w:r>
-      <w:proofErr w:type="spellStart"/>
-      <w:r>
-        <w:rPr>
-          <w:rFonts w:ascii="Times New Roman" w:hAnsi="Times New Roman" w:cs="Times New Roman"/>
-        </w:rPr>
-        <w:t>normalised</w:t>
-      </w:r>
-      <w:proofErr w:type="spellEnd"/>
+      <w:r>
+        <w:rPr>
+          <w:rFonts w:ascii="Times New Roman" w:hAnsi="Times New Roman" w:cs="Times New Roman"/>
+        </w:rPr>
+        <w:t>normalized</w:t>
+      </w:r>
       <w:r>
         <w:rPr>
           <w:rFonts w:ascii="Times New Roman" w:hAnsi="Times New Roman" w:cs="Times New Roman"/>
@@ -13536,7 +13402,13 @@
         <w:rPr>
           <w:rFonts w:ascii="Times New Roman" w:hAnsi="Times New Roman" w:cs="Times New Roman"/>
         </w:rPr>
-        <w:t xml:space="preserve">Chi-Square is a statistical test </w:t>
+        <w:t>Chi-square</w:t>
+      </w:r>
+      <w:r>
+        <w:rPr>
+          <w:rFonts w:ascii="Times New Roman" w:hAnsi="Times New Roman" w:cs="Times New Roman"/>
+        </w:rPr>
+        <w:t xml:space="preserve"> is a statistical test </w:t>
       </w:r>
       <w:r>
         <w:rPr>
@@ -13833,7 +13705,7 @@
         <w:rPr>
           <w:rFonts w:ascii="Times New Roman" w:hAnsi="Times New Roman" w:cs="Times New Roman"/>
         </w:rPr>
-        <w:t>labelled</w:t>
+        <w:t>labeled</w:t>
       </w:r>
       <w:r>
         <w:rPr>
@@ -13841,14 +13713,12 @@
         </w:rPr>
         <w:t xml:space="preserve"> training data to </w:t>
       </w:r>
-      <w:proofErr w:type="spellStart"/>
       <w:r>
         <w:rPr>
           <w:rFonts w:ascii="Times New Roman" w:hAnsi="Times New Roman" w:cs="Times New Roman"/>
         </w:rPr>
         <w:t>recognise</w:t>
       </w:r>
-      <w:proofErr w:type="spellEnd"/>
       <w:r>
         <w:rPr>
           <w:rFonts w:ascii="Times New Roman" w:hAnsi="Times New Roman" w:cs="Times New Roman"/>
@@ -13998,28 +13868,24 @@
         </w:rPr>
         <w:t xml:space="preserve"> </w:t>
       </w:r>
-      <w:proofErr w:type="spellStart"/>
-      <w:r>
-        <w:rPr>
-          <w:rFonts w:ascii="Times New Roman" w:hAnsi="Times New Roman" w:cs="Times New Roman"/>
-        </w:rPr>
-        <w:t>neighbours</w:t>
-      </w:r>
-      <w:proofErr w:type="spellEnd"/>
+      <w:r>
+        <w:rPr>
+          <w:rFonts w:ascii="Times New Roman" w:hAnsi="Times New Roman" w:cs="Times New Roman"/>
+        </w:rPr>
+        <w:t>neighbors</w:t>
+      </w:r>
       <w:r>
         <w:rPr>
           <w:rFonts w:ascii="Times New Roman" w:hAnsi="Times New Roman" w:cs="Times New Roman"/>
         </w:rPr>
         <w:t xml:space="preserve">. It is often used in suggestion systems, </w:t>
       </w:r>
-      <w:proofErr w:type="spellStart"/>
-      <w:r>
-        <w:rPr>
-          <w:rFonts w:ascii="Times New Roman" w:hAnsi="Times New Roman" w:cs="Times New Roman"/>
-        </w:rPr>
-        <w:t>recognising</w:t>
-      </w:r>
-      <w:proofErr w:type="spellEnd"/>
+      <w:r>
+        <w:rPr>
+          <w:rFonts w:ascii="Times New Roman" w:hAnsi="Times New Roman" w:cs="Times New Roman"/>
+        </w:rPr>
+        <w:t>recognizing</w:t>
+      </w:r>
       <w:r>
         <w:rPr>
           <w:rFonts w:ascii="Times New Roman" w:hAnsi="Times New Roman" w:cs="Times New Roman"/>
@@ -16231,14 +16097,12 @@
                 <w:rFonts w:ascii="Times New Roman" w:hAnsi="Times New Roman" w:cs="Times New Roman"/>
               </w:rPr>
             </w:pPr>
-            <w:proofErr w:type="spellStart"/>
-            <w:r>
-              <w:rPr>
-                <w:rFonts w:ascii="Times New Roman" w:hAnsi="Times New Roman" w:cs="Times New Roman"/>
-              </w:rPr>
-              <w:t>Finalise</w:t>
-            </w:r>
-            <w:proofErr w:type="spellEnd"/>
+            <w:r>
+              <w:rPr>
+                <w:rFonts w:ascii="Times New Roman" w:hAnsi="Times New Roman" w:cs="Times New Roman"/>
+              </w:rPr>
+              <w:t>Finalize</w:t>
+            </w:r>
             <w:r>
               <w:rPr>
                 <w:rFonts w:ascii="Times New Roman" w:hAnsi="Times New Roman" w:cs="Times New Roman"/>
@@ -17262,21 +17126,7 @@
         <w:rPr>
           <w:rFonts w:ascii="Times New Roman" w:hAnsi="Times New Roman" w:cs="Times New Roman"/>
         </w:rPr>
-        <w:t xml:space="preserve">Our project's primary goal is to find Diabetic Retinopathy (DR) using three kinds of </w:t>
-      </w:r>
-      <w:proofErr w:type="spellStart"/>
-      <w:r>
-        <w:rPr>
-          <w:rFonts w:ascii="Times New Roman" w:hAnsi="Times New Roman" w:cs="Times New Roman"/>
-        </w:rPr>
-        <w:t>Omic</w:t>
-      </w:r>
-      <w:proofErr w:type="spellEnd"/>
-      <w:r>
-        <w:rPr>
-          <w:rFonts w:ascii="Times New Roman" w:hAnsi="Times New Roman" w:cs="Times New Roman"/>
-        </w:rPr>
-        <w:t xml:space="preserve"> data. To do this, we got three datasets from The Gene Expression Omnibus (GEO) and ensured they were reliable and consistent for DR analysis. Most of our research work is done by preprocessing and exploring these datasets.</w:t>
+        <w:t>Our project's primary goal is to find Diabetic Retinopathy (DR) using three kinds of Omic data. To do this, we got three datasets from The Gene Expression Omnibus (GEO) and ensured they were reliable and consistent for DR analysis. Most of our research work is done by preprocessing and exploring these datasets.</w:t>
       </w:r>
     </w:p>
     <w:p>
@@ -17320,14 +17170,12 @@
         </w:rPr>
         <w:t xml:space="preserve">In our research to identify diabetic retinopathy (DR) through omics data, we collected relevant datasets from the internet. Alongside, we </w:t>
       </w:r>
-      <w:proofErr w:type="spellStart"/>
-      <w:r>
-        <w:rPr>
-          <w:rFonts w:ascii="Times New Roman" w:hAnsi="Times New Roman" w:cs="Times New Roman"/>
-        </w:rPr>
-        <w:t>utilised</w:t>
-      </w:r>
-      <w:proofErr w:type="spellEnd"/>
+      <w:r>
+        <w:rPr>
+          <w:rFonts w:ascii="Times New Roman" w:hAnsi="Times New Roman" w:cs="Times New Roman"/>
+        </w:rPr>
+        <w:t>utilized</w:t>
+      </w:r>
       <w:r>
         <w:rPr>
           <w:rFonts w:ascii="Times New Roman" w:hAnsi="Times New Roman" w:cs="Times New Roman"/>
@@ -17358,28 +17206,24 @@
         </w:rPr>
         <w:t xml:space="preserve"> and integration. Additionally, we performed </w:t>
       </w:r>
-      <w:proofErr w:type="spellStart"/>
-      <w:r>
-        <w:rPr>
-          <w:rFonts w:ascii="Times New Roman" w:hAnsi="Times New Roman" w:cs="Times New Roman"/>
-        </w:rPr>
-        <w:t>normalisation</w:t>
-      </w:r>
-      <w:proofErr w:type="spellEnd"/>
+      <w:r>
+        <w:rPr>
+          <w:rFonts w:ascii="Times New Roman" w:hAnsi="Times New Roman" w:cs="Times New Roman"/>
+        </w:rPr>
+        <w:t>normalization</w:t>
+      </w:r>
       <w:r>
         <w:rPr>
           <w:rFonts w:ascii="Times New Roman" w:hAnsi="Times New Roman" w:cs="Times New Roman"/>
         </w:rPr>
         <w:t xml:space="preserve"> techniques to </w:t>
       </w:r>
-      <w:proofErr w:type="spellStart"/>
-      <w:r>
-        <w:rPr>
-          <w:rFonts w:ascii="Times New Roman" w:hAnsi="Times New Roman" w:cs="Times New Roman"/>
-        </w:rPr>
-        <w:t>optimise</w:t>
-      </w:r>
-      <w:proofErr w:type="spellEnd"/>
+      <w:r>
+        <w:rPr>
+          <w:rFonts w:ascii="Times New Roman" w:hAnsi="Times New Roman" w:cs="Times New Roman"/>
+        </w:rPr>
+        <w:t>optimize</w:t>
+      </w:r>
       <w:r>
         <w:rPr>
           <w:rFonts w:ascii="Times New Roman" w:hAnsi="Times New Roman" w:cs="Times New Roman"/>
@@ -17558,6 +17402,7 @@
           <w:docPart w:val="DefaultPlaceholder_-1854013440"/>
         </w:placeholder>
       </w:sdtPr>
+      <w:sdtEndPr/>
       <w:sdtContent>
         <w:p>
           <w:pPr>
@@ -17580,21 +17425,7 @@
               <w:rFonts w:ascii="Times New Roman" w:eastAsia="Times New Roman" w:hAnsi="Times New Roman" w:cs="Times New Roman"/>
             </w:rPr>
             <w:tab/>
-            <w:t xml:space="preserve">Y. Sun, H. Zou, X. Li, S. Xu, and C. Liu, “Plasma Metabolomics Reveals Metabolic Profiling </w:t>
-          </w:r>
-          <w:proofErr w:type="gramStart"/>
-          <w:r>
-            <w:rPr>
-              <w:rFonts w:ascii="Times New Roman" w:eastAsia="Times New Roman" w:hAnsi="Times New Roman" w:cs="Times New Roman"/>
-            </w:rPr>
-            <w:t>For</w:t>
-          </w:r>
-          <w:proofErr w:type="gramEnd"/>
-          <w:r>
-            <w:rPr>
-              <w:rFonts w:ascii="Times New Roman" w:eastAsia="Times New Roman" w:hAnsi="Times New Roman" w:cs="Times New Roman"/>
-            </w:rPr>
-            <w:t xml:space="preserve"> Diabetic Retinopathy and Disease Progression,” </w:t>
+            <w:t xml:space="preserve">Y. Sun, H. Zou, X. Li, S. Xu, and C. Liu, “Plasma Metabolomics Reveals Metabolic Profiling For Diabetic Retinopathy and Disease Progression,” </w:t>
           </w:r>
           <w:r>
             <w:rPr>
@@ -17608,21 +17439,7 @@
             <w:rPr>
               <w:rFonts w:ascii="Times New Roman" w:eastAsia="Times New Roman" w:hAnsi="Times New Roman" w:cs="Times New Roman"/>
             </w:rPr>
-            <w:t xml:space="preserve">, vol. 12, Oct. 2021, </w:t>
-          </w:r>
-          <w:proofErr w:type="spellStart"/>
-          <w:r>
-            <w:rPr>
-              <w:rFonts w:ascii="Times New Roman" w:eastAsia="Times New Roman" w:hAnsi="Times New Roman" w:cs="Times New Roman"/>
-            </w:rPr>
-            <w:t>doi</w:t>
-          </w:r>
-          <w:proofErr w:type="spellEnd"/>
-          <w:r>
-            <w:rPr>
-              <w:rFonts w:ascii="Times New Roman" w:eastAsia="Times New Roman" w:hAnsi="Times New Roman" w:cs="Times New Roman"/>
-            </w:rPr>
-            <w:t>: 10.3389/fendo.2021.757088.</w:t>
+            <w:t>, vol. 12, Oct. 2021, doi: 10.3389/fendo.2021.757088.</w:t>
           </w:r>
         </w:p>
         <w:p>
@@ -17648,43 +17465,19 @@
             <w:tab/>
             <w:t xml:space="preserve">D. Das, S. K. Biswas, and S. Bandyopadhyay, “A critical review on diagnosis of diabetic retinopathy using machine learning and deep learning,” </w:t>
           </w:r>
-          <w:proofErr w:type="spellStart"/>
           <w:r>
             <w:rPr>
               <w:rFonts w:ascii="Times New Roman" w:eastAsia="Times New Roman" w:hAnsi="Times New Roman" w:cs="Times New Roman"/>
               <w:i/>
               <w:iCs/>
             </w:rPr>
-            <w:t>Multimed</w:t>
-          </w:r>
-          <w:proofErr w:type="spellEnd"/>
-          <w:r>
-            <w:rPr>
-              <w:rFonts w:ascii="Times New Roman" w:eastAsia="Times New Roman" w:hAnsi="Times New Roman" w:cs="Times New Roman"/>
-              <w:i/>
-              <w:iCs/>
-            </w:rPr>
-            <w:t xml:space="preserve"> Tools Appl</w:t>
+            <w:t>Multimed Tools Appl</w:t>
           </w:r>
           <w:r>
             <w:rPr>
               <w:rFonts w:ascii="Times New Roman" w:eastAsia="Times New Roman" w:hAnsi="Times New Roman" w:cs="Times New Roman"/>
             </w:rPr>
-            <w:t xml:space="preserve">, vol. 81, no. 18, pp. 25613–25655, Jul. 2022, </w:t>
-          </w:r>
-          <w:proofErr w:type="spellStart"/>
-          <w:r>
-            <w:rPr>
-              <w:rFonts w:ascii="Times New Roman" w:eastAsia="Times New Roman" w:hAnsi="Times New Roman" w:cs="Times New Roman"/>
-            </w:rPr>
-            <w:t>doi</w:t>
-          </w:r>
-          <w:proofErr w:type="spellEnd"/>
-          <w:r>
-            <w:rPr>
-              <w:rFonts w:ascii="Times New Roman" w:eastAsia="Times New Roman" w:hAnsi="Times New Roman" w:cs="Times New Roman"/>
-            </w:rPr>
-            <w:t>: 10.1007/s11042-022-12642-4.</w:t>
+            <w:t>, vol. 81, no. 18, pp. 25613–25655, Jul. 2022, doi: 10.1007/s11042-022-12642-4.</w:t>
           </w:r>
         </w:p>
         <w:p>
@@ -17708,49 +17501,7 @@
               <w:rFonts w:ascii="Times New Roman" w:eastAsia="Times New Roman" w:hAnsi="Times New Roman" w:cs="Times New Roman"/>
             </w:rPr>
             <w:tab/>
-            <w:t xml:space="preserve">M. Bader </w:t>
-          </w:r>
-          <w:proofErr w:type="spellStart"/>
-          <w:r>
-            <w:rPr>
-              <w:rFonts w:ascii="Times New Roman" w:eastAsia="Times New Roman" w:hAnsi="Times New Roman" w:cs="Times New Roman"/>
-            </w:rPr>
-            <w:t>Alazzam</w:t>
-          </w:r>
-          <w:proofErr w:type="spellEnd"/>
-          <w:r>
-            <w:rPr>
-              <w:rFonts w:ascii="Times New Roman" w:eastAsia="Times New Roman" w:hAnsi="Times New Roman" w:cs="Times New Roman"/>
-            </w:rPr>
-            <w:t xml:space="preserve">, F. </w:t>
-          </w:r>
-          <w:proofErr w:type="spellStart"/>
-          <w:r>
-            <w:rPr>
-              <w:rFonts w:ascii="Times New Roman" w:eastAsia="Times New Roman" w:hAnsi="Times New Roman" w:cs="Times New Roman"/>
-            </w:rPr>
-            <w:t>Alassery</w:t>
-          </w:r>
-          <w:proofErr w:type="spellEnd"/>
-          <w:r>
-            <w:rPr>
-              <w:rFonts w:ascii="Times New Roman" w:eastAsia="Times New Roman" w:hAnsi="Times New Roman" w:cs="Times New Roman"/>
-            </w:rPr>
-            <w:t xml:space="preserve">, and A. </w:t>
-          </w:r>
-          <w:proofErr w:type="spellStart"/>
-          <w:r>
-            <w:rPr>
-              <w:rFonts w:ascii="Times New Roman" w:eastAsia="Times New Roman" w:hAnsi="Times New Roman" w:cs="Times New Roman"/>
-            </w:rPr>
-            <w:t>Almulihi</w:t>
-          </w:r>
-          <w:proofErr w:type="spellEnd"/>
-          <w:r>
-            <w:rPr>
-              <w:rFonts w:ascii="Times New Roman" w:eastAsia="Times New Roman" w:hAnsi="Times New Roman" w:cs="Times New Roman"/>
-            </w:rPr>
-            <w:t xml:space="preserve">, “Identification of Diabetic Retinopathy through Machine Learning,” </w:t>
+            <w:t xml:space="preserve">M. Bader Alazzam, F. Alassery, and A. Almulihi, “Identification of Diabetic Retinopathy through Machine Learning,” </w:t>
           </w:r>
           <w:r>
             <w:rPr>
@@ -17764,21 +17515,7 @@
             <w:rPr>
               <w:rFonts w:ascii="Times New Roman" w:eastAsia="Times New Roman" w:hAnsi="Times New Roman" w:cs="Times New Roman"/>
             </w:rPr>
-            <w:t xml:space="preserve">, vol. 2021, 2021, </w:t>
-          </w:r>
-          <w:proofErr w:type="spellStart"/>
-          <w:r>
-            <w:rPr>
-              <w:rFonts w:ascii="Times New Roman" w:eastAsia="Times New Roman" w:hAnsi="Times New Roman" w:cs="Times New Roman"/>
-            </w:rPr>
-            <w:t>doi</w:t>
-          </w:r>
-          <w:proofErr w:type="spellEnd"/>
-          <w:r>
-            <w:rPr>
-              <w:rFonts w:ascii="Times New Roman" w:eastAsia="Times New Roman" w:hAnsi="Times New Roman" w:cs="Times New Roman"/>
-            </w:rPr>
-            <w:t>: 10.1155/2021/1155116.</w:t>
+            <w:t>, vol. 2021, 2021, doi: 10.1155/2021/1155116.</w:t>
           </w:r>
         </w:p>
         <w:p>
@@ -17804,43 +17541,19 @@
             <w:tab/>
             <w:t xml:space="preserve">S. Gupta, S. Thakur, and A. Gupta, “Optimized hybrid machine learning approach for smartphone based diabetic retinopathy detection,” </w:t>
           </w:r>
-          <w:proofErr w:type="spellStart"/>
           <w:r>
             <w:rPr>
               <w:rFonts w:ascii="Times New Roman" w:eastAsia="Times New Roman" w:hAnsi="Times New Roman" w:cs="Times New Roman"/>
               <w:i/>
               <w:iCs/>
             </w:rPr>
-            <w:t>Multimed</w:t>
-          </w:r>
-          <w:proofErr w:type="spellEnd"/>
-          <w:r>
-            <w:rPr>
-              <w:rFonts w:ascii="Times New Roman" w:eastAsia="Times New Roman" w:hAnsi="Times New Roman" w:cs="Times New Roman"/>
-              <w:i/>
-              <w:iCs/>
-            </w:rPr>
-            <w:t xml:space="preserve"> Tools Appl</w:t>
+            <w:t>Multimed Tools Appl</w:t>
           </w:r>
           <w:r>
             <w:rPr>
               <w:rFonts w:ascii="Times New Roman" w:eastAsia="Times New Roman" w:hAnsi="Times New Roman" w:cs="Times New Roman"/>
             </w:rPr>
-            <w:t xml:space="preserve">, vol. 81, no. 10, pp. 14475–14501, Apr. 2022, </w:t>
-          </w:r>
-          <w:proofErr w:type="spellStart"/>
-          <w:r>
-            <w:rPr>
-              <w:rFonts w:ascii="Times New Roman" w:eastAsia="Times New Roman" w:hAnsi="Times New Roman" w:cs="Times New Roman"/>
-            </w:rPr>
-            <w:t>doi</w:t>
-          </w:r>
-          <w:proofErr w:type="spellEnd"/>
-          <w:r>
-            <w:rPr>
-              <w:rFonts w:ascii="Times New Roman" w:eastAsia="Times New Roman" w:hAnsi="Times New Roman" w:cs="Times New Roman"/>
-            </w:rPr>
-            <w:t>: 10.1007/s11042-022-12103-y.</w:t>
+            <w:t>, vol. 81, no. 10, pp. 14475–14501, Apr. 2022, doi: 10.1007/s11042-022-12103-y.</w:t>
           </w:r>
         </w:p>
         <w:p>
@@ -17864,35 +17577,7 @@
               <w:rFonts w:ascii="Times New Roman" w:eastAsia="Times New Roman" w:hAnsi="Times New Roman" w:cs="Times New Roman"/>
             </w:rPr>
             <w:tab/>
-            <w:t xml:space="preserve">G. L. </w:t>
-          </w:r>
-          <w:proofErr w:type="spellStart"/>
-          <w:r>
-            <w:rPr>
-              <w:rFonts w:ascii="Times New Roman" w:eastAsia="Times New Roman" w:hAnsi="Times New Roman" w:cs="Times New Roman"/>
-            </w:rPr>
-            <w:t>D’Adamo</w:t>
-          </w:r>
-          <w:proofErr w:type="spellEnd"/>
-          <w:r>
-            <w:rPr>
-              <w:rFonts w:ascii="Times New Roman" w:eastAsia="Times New Roman" w:hAnsi="Times New Roman" w:cs="Times New Roman"/>
-            </w:rPr>
-            <w:t xml:space="preserve">, J. T. </w:t>
-          </w:r>
-          <w:proofErr w:type="spellStart"/>
-          <w:r>
-            <w:rPr>
-              <w:rFonts w:ascii="Times New Roman" w:eastAsia="Times New Roman" w:hAnsi="Times New Roman" w:cs="Times New Roman"/>
-            </w:rPr>
-            <w:t>Widdop</w:t>
-          </w:r>
-          <w:proofErr w:type="spellEnd"/>
-          <w:r>
-            <w:rPr>
-              <w:rFonts w:ascii="Times New Roman" w:eastAsia="Times New Roman" w:hAnsi="Times New Roman" w:cs="Times New Roman"/>
-            </w:rPr>
-            <w:t xml:space="preserve">, and E. M. Giles, “The future is now? Clinical and translational aspects of ‘Omics’ technologies,” </w:t>
+            <w:t xml:space="preserve">G. L. D’Adamo, J. T. Widdop, and E. M. Giles, “The future is now? Clinical and translational aspects of ‘Omics’ technologies,” </w:t>
           </w:r>
           <w:r>
             <w:rPr>
@@ -17906,21 +17591,7 @@
             <w:rPr>
               <w:rFonts w:ascii="Times New Roman" w:eastAsia="Times New Roman" w:hAnsi="Times New Roman" w:cs="Times New Roman"/>
             </w:rPr>
-            <w:t xml:space="preserve">, vol. 99, no. 2. John Wiley and Sons Inc, pp. 168–176, Feb. 01, 2021. </w:t>
-          </w:r>
-          <w:proofErr w:type="spellStart"/>
-          <w:r>
-            <w:rPr>
-              <w:rFonts w:ascii="Times New Roman" w:eastAsia="Times New Roman" w:hAnsi="Times New Roman" w:cs="Times New Roman"/>
-            </w:rPr>
-            <w:t>doi</w:t>
-          </w:r>
-          <w:proofErr w:type="spellEnd"/>
-          <w:r>
-            <w:rPr>
-              <w:rFonts w:ascii="Times New Roman" w:eastAsia="Times New Roman" w:hAnsi="Times New Roman" w:cs="Times New Roman"/>
-            </w:rPr>
-            <w:t>: 10.1111/imcb.12404.</w:t>
+            <w:t>, vol. 99, no. 2. John Wiley and Sons Inc, pp. 168–176, Feb. 01, 2021. doi: 10.1111/imcb.12404.</w:t>
           </w:r>
         </w:p>
         <w:p>
@@ -17944,35 +17615,7 @@
               <w:rFonts w:ascii="Times New Roman" w:eastAsia="Times New Roman" w:hAnsi="Times New Roman" w:cs="Times New Roman"/>
             </w:rPr>
             <w:tab/>
-            <w:t xml:space="preserve">A. Nomura, M. Noguchi, M. </w:t>
-          </w:r>
-          <w:proofErr w:type="spellStart"/>
-          <w:r>
-            <w:rPr>
-              <w:rFonts w:ascii="Times New Roman" w:eastAsia="Times New Roman" w:hAnsi="Times New Roman" w:cs="Times New Roman"/>
-            </w:rPr>
-            <w:t>Kometani</w:t>
-          </w:r>
-          <w:proofErr w:type="spellEnd"/>
-          <w:r>
-            <w:rPr>
-              <w:rFonts w:ascii="Times New Roman" w:eastAsia="Times New Roman" w:hAnsi="Times New Roman" w:cs="Times New Roman"/>
-            </w:rPr>
-            <w:t xml:space="preserve">, K. Furukawa, and T. </w:t>
-          </w:r>
-          <w:proofErr w:type="spellStart"/>
-          <w:r>
-            <w:rPr>
-              <w:rFonts w:ascii="Times New Roman" w:eastAsia="Times New Roman" w:hAnsi="Times New Roman" w:cs="Times New Roman"/>
-            </w:rPr>
-            <w:t>Yoneda</w:t>
-          </w:r>
-          <w:proofErr w:type="spellEnd"/>
-          <w:r>
-            <w:rPr>
-              <w:rFonts w:ascii="Times New Roman" w:eastAsia="Times New Roman" w:hAnsi="Times New Roman" w:cs="Times New Roman"/>
-            </w:rPr>
-            <w:t xml:space="preserve">, “Artificial Intelligence in Current Diabetes Management and Prediction,” </w:t>
+            <w:t xml:space="preserve">A. Nomura, M. Noguchi, M. Kometani, K. Furukawa, and T. Yoneda, “Artificial Intelligence in Current Diabetes Management and Prediction,” </w:t>
           </w:r>
           <w:r>
             <w:rPr>
@@ -17986,21 +17629,7 @@
             <w:rPr>
               <w:rFonts w:ascii="Times New Roman" w:eastAsia="Times New Roman" w:hAnsi="Times New Roman" w:cs="Times New Roman"/>
             </w:rPr>
-            <w:t xml:space="preserve">, vol. 21, no. 12. Springer, Dec. 01, 2021. </w:t>
-          </w:r>
-          <w:proofErr w:type="spellStart"/>
-          <w:r>
-            <w:rPr>
-              <w:rFonts w:ascii="Times New Roman" w:eastAsia="Times New Roman" w:hAnsi="Times New Roman" w:cs="Times New Roman"/>
-            </w:rPr>
-            <w:t>doi</w:t>
-          </w:r>
-          <w:proofErr w:type="spellEnd"/>
-          <w:r>
-            <w:rPr>
-              <w:rFonts w:ascii="Times New Roman" w:eastAsia="Times New Roman" w:hAnsi="Times New Roman" w:cs="Times New Roman"/>
-            </w:rPr>
-            <w:t>: 10.1007/s11892-021-01423-2.</w:t>
+            <w:t>, vol. 21, no. 12. Springer, Dec. 01, 2021. doi: 10.1007/s11892-021-01423-2.</w:t>
           </w:r>
         </w:p>
         <w:p>
@@ -18024,49 +17653,7 @@
               <w:rFonts w:ascii="Times New Roman" w:eastAsia="Times New Roman" w:hAnsi="Times New Roman" w:cs="Times New Roman"/>
             </w:rPr>
             <w:tab/>
-            <w:t xml:space="preserve">L. </w:t>
-          </w:r>
-          <w:proofErr w:type="spellStart"/>
-          <w:r>
-            <w:rPr>
-              <w:rFonts w:ascii="Times New Roman" w:eastAsia="Times New Roman" w:hAnsi="Times New Roman" w:cs="Times New Roman"/>
-            </w:rPr>
-            <w:t>Adlung</w:t>
-          </w:r>
-          <w:proofErr w:type="spellEnd"/>
-          <w:r>
-            <w:rPr>
-              <w:rFonts w:ascii="Times New Roman" w:eastAsia="Times New Roman" w:hAnsi="Times New Roman" w:cs="Times New Roman"/>
-            </w:rPr>
-            <w:t xml:space="preserve">, Y. Cohen, U. </w:t>
-          </w:r>
-          <w:proofErr w:type="spellStart"/>
-          <w:r>
-            <w:rPr>
-              <w:rFonts w:ascii="Times New Roman" w:eastAsia="Times New Roman" w:hAnsi="Times New Roman" w:cs="Times New Roman"/>
-            </w:rPr>
-            <w:t>Mor</w:t>
-          </w:r>
-          <w:proofErr w:type="spellEnd"/>
-          <w:r>
-            <w:rPr>
-              <w:rFonts w:ascii="Times New Roman" w:eastAsia="Times New Roman" w:hAnsi="Times New Roman" w:cs="Times New Roman"/>
-            </w:rPr>
-            <w:t xml:space="preserve">, and E. </w:t>
-          </w:r>
-          <w:proofErr w:type="spellStart"/>
-          <w:r>
-            <w:rPr>
-              <w:rFonts w:ascii="Times New Roman" w:eastAsia="Times New Roman" w:hAnsi="Times New Roman" w:cs="Times New Roman"/>
-            </w:rPr>
-            <w:t>Elinav</w:t>
-          </w:r>
-          <w:proofErr w:type="spellEnd"/>
-          <w:r>
-            <w:rPr>
-              <w:rFonts w:ascii="Times New Roman" w:eastAsia="Times New Roman" w:hAnsi="Times New Roman" w:cs="Times New Roman"/>
-            </w:rPr>
-            <w:t xml:space="preserve">, “Machine learning in clinical decision making,” </w:t>
+            <w:t xml:space="preserve">L. Adlung, Y. Cohen, U. Mor, and E. Elinav, “Machine learning in clinical decision making,” </w:t>
           </w:r>
           <w:r>
             <w:rPr>
@@ -18080,21 +17667,7 @@
             <w:rPr>
               <w:rFonts w:ascii="Times New Roman" w:eastAsia="Times New Roman" w:hAnsi="Times New Roman" w:cs="Times New Roman"/>
             </w:rPr>
-            <w:t xml:space="preserve">, vol. 2, no. 6. Cell Press, pp. 642–665, Jun. 11, 2021. </w:t>
-          </w:r>
-          <w:proofErr w:type="spellStart"/>
-          <w:r>
-            <w:rPr>
-              <w:rFonts w:ascii="Times New Roman" w:eastAsia="Times New Roman" w:hAnsi="Times New Roman" w:cs="Times New Roman"/>
-            </w:rPr>
-            <w:t>doi</w:t>
-          </w:r>
-          <w:proofErr w:type="spellEnd"/>
-          <w:r>
-            <w:rPr>
-              <w:rFonts w:ascii="Times New Roman" w:eastAsia="Times New Roman" w:hAnsi="Times New Roman" w:cs="Times New Roman"/>
-            </w:rPr>
-            <w:t>: 10.1016/j.medj.2021.04.006.</w:t>
+            <w:t>, vol. 2, no. 6. Cell Press, pp. 642–665, Jun. 11, 2021. doi: 10.1016/j.medj.2021.04.006.</w:t>
           </w:r>
         </w:p>
         <w:p>
@@ -18118,21 +17691,7 @@
               <w:rFonts w:ascii="Times New Roman" w:eastAsia="Times New Roman" w:hAnsi="Times New Roman" w:cs="Times New Roman"/>
             </w:rPr>
             <w:tab/>
-            <w:t xml:space="preserve">R. </w:t>
-          </w:r>
-          <w:proofErr w:type="spellStart"/>
-          <w:r>
-            <w:rPr>
-              <w:rFonts w:ascii="Times New Roman" w:eastAsia="Times New Roman" w:hAnsi="Times New Roman" w:cs="Times New Roman"/>
-            </w:rPr>
-            <w:t>Miotto</w:t>
-          </w:r>
-          <w:proofErr w:type="spellEnd"/>
-          <w:r>
-            <w:rPr>
-              <w:rFonts w:ascii="Times New Roman" w:eastAsia="Times New Roman" w:hAnsi="Times New Roman" w:cs="Times New Roman"/>
-            </w:rPr>
-            <w:t xml:space="preserve">, F. Wang, S. Wang, X. Jiang, and J. T. Dudley, “Deep learning for healthcare: Review, opportunities and challenges,” </w:t>
+            <w:t xml:space="preserve">R. Miotto, F. Wang, S. Wang, X. Jiang, and J. T. Dudley, “Deep learning for healthcare: Review, opportunities and challenges,” </w:t>
           </w:r>
           <w:r>
             <w:rPr>
@@ -18140,37 +17699,13 @@
               <w:i/>
               <w:iCs/>
             </w:rPr>
-            <w:t xml:space="preserve">Brief </w:t>
+            <w:t>Brief Bioinform</w:t>
           </w:r>
-          <w:proofErr w:type="spellStart"/>
-          <w:r>
-            <w:rPr>
-              <w:rFonts w:ascii="Times New Roman" w:eastAsia="Times New Roman" w:hAnsi="Times New Roman" w:cs="Times New Roman"/>
-              <w:i/>
-              <w:iCs/>
-            </w:rPr>
-            <w:t>Bioinform</w:t>
-          </w:r>
-          <w:proofErr w:type="spellEnd"/>
           <w:r>
             <w:rPr>
               <w:rFonts w:ascii="Times New Roman" w:eastAsia="Times New Roman" w:hAnsi="Times New Roman" w:cs="Times New Roman"/>
             </w:rPr>
-            <w:t xml:space="preserve">, vol. 19, no. 6, pp. 1236–1246, May 2017, </w:t>
-          </w:r>
-          <w:proofErr w:type="spellStart"/>
-          <w:r>
-            <w:rPr>
-              <w:rFonts w:ascii="Times New Roman" w:eastAsia="Times New Roman" w:hAnsi="Times New Roman" w:cs="Times New Roman"/>
-            </w:rPr>
-            <w:t>doi</w:t>
-          </w:r>
-          <w:proofErr w:type="spellEnd"/>
-          <w:r>
-            <w:rPr>
-              <w:rFonts w:ascii="Times New Roman" w:eastAsia="Times New Roman" w:hAnsi="Times New Roman" w:cs="Times New Roman"/>
-            </w:rPr>
-            <w:t>: 10.1093/bib/bbx044.</w:t>
+            <w:t>, vol. 19, no. 6, pp. 1236–1246, May 2017, doi: 10.1093/bib/bbx044.</w:t>
           </w:r>
         </w:p>
         <w:p>
@@ -18194,35 +17729,7 @@
               <w:rFonts w:ascii="Times New Roman" w:eastAsia="Times New Roman" w:hAnsi="Times New Roman" w:cs="Times New Roman"/>
             </w:rPr>
             <w:tab/>
-            <w:t xml:space="preserve">V. V. </w:t>
-          </w:r>
-          <w:proofErr w:type="spellStart"/>
-          <w:r>
-            <w:rPr>
-              <w:rFonts w:ascii="Times New Roman" w:eastAsia="Times New Roman" w:hAnsi="Times New Roman" w:cs="Times New Roman"/>
-            </w:rPr>
-            <w:t>Kamble</w:t>
-          </w:r>
-          <w:proofErr w:type="spellEnd"/>
-          <w:r>
-            <w:rPr>
-              <w:rFonts w:ascii="Times New Roman" w:eastAsia="Times New Roman" w:hAnsi="Times New Roman" w:cs="Times New Roman"/>
-            </w:rPr>
-            <w:t xml:space="preserve"> and R. D. </w:t>
-          </w:r>
-          <w:proofErr w:type="spellStart"/>
-          <w:r>
-            <w:rPr>
-              <w:rFonts w:ascii="Times New Roman" w:eastAsia="Times New Roman" w:hAnsi="Times New Roman" w:cs="Times New Roman"/>
-            </w:rPr>
-            <w:t>Kokate</w:t>
-          </w:r>
-          <w:proofErr w:type="spellEnd"/>
-          <w:r>
-            <w:rPr>
-              <w:rFonts w:ascii="Times New Roman" w:eastAsia="Times New Roman" w:hAnsi="Times New Roman" w:cs="Times New Roman"/>
-            </w:rPr>
-            <w:t xml:space="preserve">, “Automated diabetic retinopathy detection using radial basis function,” in </w:t>
+            <w:t xml:space="preserve">V. V. Kamble and R. D. Kokate, “Automated diabetic retinopathy detection using radial basis function,” in </w:t>
           </w:r>
           <w:r>
             <w:rPr>
@@ -18236,21 +17743,7 @@
             <w:rPr>
               <w:rFonts w:ascii="Times New Roman" w:eastAsia="Times New Roman" w:hAnsi="Times New Roman" w:cs="Times New Roman"/>
             </w:rPr>
-            <w:t xml:space="preserve">, Elsevier B.V., 2020, pp. 799–808. </w:t>
-          </w:r>
-          <w:proofErr w:type="spellStart"/>
-          <w:r>
-            <w:rPr>
-              <w:rFonts w:ascii="Times New Roman" w:eastAsia="Times New Roman" w:hAnsi="Times New Roman" w:cs="Times New Roman"/>
-            </w:rPr>
-            <w:t>doi</w:t>
-          </w:r>
-          <w:proofErr w:type="spellEnd"/>
-          <w:r>
-            <w:rPr>
-              <w:rFonts w:ascii="Times New Roman" w:eastAsia="Times New Roman" w:hAnsi="Times New Roman" w:cs="Times New Roman"/>
-            </w:rPr>
-            <w:t>: 10.1016/j.procs.2020.03.429.</w:t>
+            <w:t>, Elsevier B.V., 2020, pp. 799–808. doi: 10.1016/j.procs.2020.03.429.</w:t>
           </w:r>
         </w:p>
         <w:p>
@@ -18302,21 +17795,7 @@
             <w:rPr>
               <w:rFonts w:ascii="Times New Roman" w:eastAsia="Times New Roman" w:hAnsi="Times New Roman" w:cs="Times New Roman"/>
             </w:rPr>
-            <w:t xml:space="preserve">, vol. 13, pp. 1359–1365, 2020, </w:t>
-          </w:r>
-          <w:proofErr w:type="spellStart"/>
-          <w:r>
-            <w:rPr>
-              <w:rFonts w:ascii="Times New Roman" w:eastAsia="Times New Roman" w:hAnsi="Times New Roman" w:cs="Times New Roman"/>
-            </w:rPr>
-            <w:t>doi</w:t>
-          </w:r>
-          <w:proofErr w:type="spellEnd"/>
-          <w:r>
-            <w:rPr>
-              <w:rFonts w:ascii="Times New Roman" w:eastAsia="Times New Roman" w:hAnsi="Times New Roman" w:cs="Times New Roman"/>
-            </w:rPr>
-            <w:t>: 10.2147/DMSO.S249126.</w:t>
+            <w:t>, vol. 13, pp. 1359–1365, 2020, doi: 10.2147/DMSO.S249126.</w:t>
           </w:r>
         </w:p>
         <w:p>
@@ -18354,21 +17833,7 @@
             <w:rPr>
               <w:rFonts w:ascii="Times New Roman" w:eastAsia="Times New Roman" w:hAnsi="Times New Roman" w:cs="Times New Roman"/>
             </w:rPr>
-            <w:t xml:space="preserve">, vol. 13, no. 5, pp. 523–530, Aug. 2019, </w:t>
-          </w:r>
-          <w:proofErr w:type="spellStart"/>
-          <w:r>
-            <w:rPr>
-              <w:rFonts w:ascii="Times New Roman" w:eastAsia="Times New Roman" w:hAnsi="Times New Roman" w:cs="Times New Roman"/>
-            </w:rPr>
-            <w:t>doi</w:t>
-          </w:r>
-          <w:proofErr w:type="spellEnd"/>
-          <w:r>
-            <w:rPr>
-              <w:rFonts w:ascii="Times New Roman" w:eastAsia="Times New Roman" w:hAnsi="Times New Roman" w:cs="Times New Roman"/>
-            </w:rPr>
-            <w:t>: 10.1049/iet-cvi.2018.5263.</w:t>
+            <w:t>, vol. 13, no. 5, pp. 523–530, Aug. 2019, doi: 10.1049/iet-cvi.2018.5263.</w:t>
           </w:r>
         </w:p>
         <w:p>
@@ -18394,43 +17859,19 @@
             <w:tab/>
             <w:t xml:space="preserve">J. H. Yun, J. M. Kim, H. J. Jeon, T. Oh, H. J. Choi, and B. J. Kim, “Metabolomics profiles associated with diabetic retinopathy in type 2 diabetes patients,” </w:t>
           </w:r>
-          <w:proofErr w:type="spellStart"/>
           <w:r>
             <w:rPr>
               <w:rFonts w:ascii="Times New Roman" w:eastAsia="Times New Roman" w:hAnsi="Times New Roman" w:cs="Times New Roman"/>
               <w:i/>
               <w:iCs/>
             </w:rPr>
-            <w:t>PLoS</w:t>
-          </w:r>
-          <w:proofErr w:type="spellEnd"/>
-          <w:r>
-            <w:rPr>
-              <w:rFonts w:ascii="Times New Roman" w:eastAsia="Times New Roman" w:hAnsi="Times New Roman" w:cs="Times New Roman"/>
-              <w:i/>
-              <w:iCs/>
-            </w:rPr>
-            <w:t xml:space="preserve"> One</w:t>
+            <w:t>PLoS One</w:t>
           </w:r>
           <w:r>
             <w:rPr>
               <w:rFonts w:ascii="Times New Roman" w:eastAsia="Times New Roman" w:hAnsi="Times New Roman" w:cs="Times New Roman"/>
             </w:rPr>
-            <w:t xml:space="preserve">, vol. 15, no. 10 October 2020, Oct. 2020, </w:t>
-          </w:r>
-          <w:proofErr w:type="spellStart"/>
-          <w:r>
-            <w:rPr>
-              <w:rFonts w:ascii="Times New Roman" w:eastAsia="Times New Roman" w:hAnsi="Times New Roman" w:cs="Times New Roman"/>
-            </w:rPr>
-            <w:t>doi</w:t>
-          </w:r>
-          <w:proofErr w:type="spellEnd"/>
-          <w:r>
-            <w:rPr>
-              <w:rFonts w:ascii="Times New Roman" w:eastAsia="Times New Roman" w:hAnsi="Times New Roman" w:cs="Times New Roman"/>
-            </w:rPr>
-            <w:t>: 10.1371/journal.pone.0241365.</w:t>
+            <w:t>, vol. 15, no. 10 October 2020, Oct. 2020, doi: 10.1371/journal.pone.0241365.</w:t>
           </w:r>
         </w:p>
         <w:p>
@@ -18456,43 +17897,19 @@
             <w:tab/>
             <w:t xml:space="preserve">L. Math and R. Fatima, “Adaptive machine learning classification for diabetic retinopathy,” </w:t>
           </w:r>
-          <w:proofErr w:type="spellStart"/>
           <w:r>
             <w:rPr>
               <w:rFonts w:ascii="Times New Roman" w:eastAsia="Times New Roman" w:hAnsi="Times New Roman" w:cs="Times New Roman"/>
               <w:i/>
               <w:iCs/>
             </w:rPr>
-            <w:t>Multimed</w:t>
-          </w:r>
-          <w:proofErr w:type="spellEnd"/>
-          <w:r>
-            <w:rPr>
-              <w:rFonts w:ascii="Times New Roman" w:eastAsia="Times New Roman" w:hAnsi="Times New Roman" w:cs="Times New Roman"/>
-              <w:i/>
-              <w:iCs/>
-            </w:rPr>
-            <w:t xml:space="preserve"> Tools Appl</w:t>
+            <w:t>Multimed Tools Appl</w:t>
           </w:r>
           <w:r>
             <w:rPr>
               <w:rFonts w:ascii="Times New Roman" w:eastAsia="Times New Roman" w:hAnsi="Times New Roman" w:cs="Times New Roman"/>
             </w:rPr>
-            <w:t xml:space="preserve">, vol. 80, no. 4, pp. 5173–5186, Feb. 2021, </w:t>
-          </w:r>
-          <w:proofErr w:type="spellStart"/>
-          <w:r>
-            <w:rPr>
-              <w:rFonts w:ascii="Times New Roman" w:eastAsia="Times New Roman" w:hAnsi="Times New Roman" w:cs="Times New Roman"/>
-            </w:rPr>
-            <w:t>doi</w:t>
-          </w:r>
-          <w:proofErr w:type="spellEnd"/>
-          <w:r>
-            <w:rPr>
-              <w:rFonts w:ascii="Times New Roman" w:eastAsia="Times New Roman" w:hAnsi="Times New Roman" w:cs="Times New Roman"/>
-            </w:rPr>
-            <w:t>: 10.1007/s11042-020-09793-7.</w:t>
+            <w:t>, vol. 80, no. 4, pp. 5173–5186, Feb. 2021, doi: 10.1007/s11042-020-09793-7.</w:t>
           </w:r>
         </w:p>
         <w:p>
@@ -18516,21 +17933,7 @@
               <w:rFonts w:ascii="Times New Roman" w:eastAsia="Times New Roman" w:hAnsi="Times New Roman" w:cs="Times New Roman"/>
             </w:rPr>
             <w:tab/>
-            <w:t xml:space="preserve">S. </w:t>
-          </w:r>
-          <w:proofErr w:type="spellStart"/>
-          <w:r>
-            <w:rPr>
-              <w:rFonts w:ascii="Times New Roman" w:eastAsia="Times New Roman" w:hAnsi="Times New Roman" w:cs="Times New Roman"/>
-            </w:rPr>
-            <w:t>Deuchler</w:t>
-          </w:r>
-          <w:proofErr w:type="spellEnd"/>
-          <w:r>
-            <w:rPr>
-              <w:rFonts w:ascii="Times New Roman" w:eastAsia="Times New Roman" w:hAnsi="Times New Roman" w:cs="Times New Roman"/>
-            </w:rPr>
-            <w:t xml:space="preserve"> </w:t>
+            <w:t xml:space="preserve">S. Deuchler </w:t>
           </w:r>
           <w:r>
             <w:rPr>
@@ -18546,43 +17949,19 @@
             </w:rPr>
             <w:t xml:space="preserve">, “Vitreous expression of cytokines and growth factors in patients with diabetic retinopathy- An investigation of their expression based on clinical diabetic retinopathy grade,” </w:t>
           </w:r>
-          <w:proofErr w:type="spellStart"/>
           <w:r>
             <w:rPr>
               <w:rFonts w:ascii="Times New Roman" w:eastAsia="Times New Roman" w:hAnsi="Times New Roman" w:cs="Times New Roman"/>
               <w:i/>
               <w:iCs/>
             </w:rPr>
-            <w:t>PLoS</w:t>
-          </w:r>
-          <w:proofErr w:type="spellEnd"/>
-          <w:r>
-            <w:rPr>
-              <w:rFonts w:ascii="Times New Roman" w:eastAsia="Times New Roman" w:hAnsi="Times New Roman" w:cs="Times New Roman"/>
-              <w:i/>
-              <w:iCs/>
-            </w:rPr>
-            <w:t xml:space="preserve"> One</w:t>
+            <w:t>PLoS One</w:t>
           </w:r>
           <w:r>
             <w:rPr>
               <w:rFonts w:ascii="Times New Roman" w:eastAsia="Times New Roman" w:hAnsi="Times New Roman" w:cs="Times New Roman"/>
             </w:rPr>
-            <w:t xml:space="preserve">, vol. 16, no. 5 May, May 2021, </w:t>
-          </w:r>
-          <w:proofErr w:type="spellStart"/>
-          <w:r>
-            <w:rPr>
-              <w:rFonts w:ascii="Times New Roman" w:eastAsia="Times New Roman" w:hAnsi="Times New Roman" w:cs="Times New Roman"/>
-            </w:rPr>
-            <w:t>doi</w:t>
-          </w:r>
-          <w:proofErr w:type="spellEnd"/>
-          <w:r>
-            <w:rPr>
-              <w:rFonts w:ascii="Times New Roman" w:eastAsia="Times New Roman" w:hAnsi="Times New Roman" w:cs="Times New Roman"/>
-            </w:rPr>
-            <w:t>: 10.1371/journal.pone.0248439.</w:t>
+            <w:t>, vol. 16, no. 5 May, May 2021, doi: 10.1371/journal.pone.0248439.</w:t>
           </w:r>
         </w:p>
         <w:p>
@@ -18620,35 +17999,7 @@
             <w:rPr>
               <w:rFonts w:ascii="Times New Roman" w:eastAsia="Times New Roman" w:hAnsi="Times New Roman" w:cs="Times New Roman"/>
             </w:rPr>
-            <w:t xml:space="preserve">, vol. 14, no. 5, pp. 392–399, May 2013, </w:t>
-          </w:r>
-          <w:proofErr w:type="spellStart"/>
-          <w:r>
-            <w:rPr>
-              <w:rFonts w:ascii="Times New Roman" w:eastAsia="Times New Roman" w:hAnsi="Times New Roman" w:cs="Times New Roman"/>
-            </w:rPr>
-            <w:t>doi</w:t>
-          </w:r>
-          <w:proofErr w:type="spellEnd"/>
-          <w:r>
-            <w:rPr>
-              <w:rFonts w:ascii="Times New Roman" w:eastAsia="Times New Roman" w:hAnsi="Times New Roman" w:cs="Times New Roman"/>
-            </w:rPr>
-            <w:t>: 10.1631/</w:t>
-          </w:r>
-          <w:proofErr w:type="gramStart"/>
-          <w:r>
-            <w:rPr>
-              <w:rFonts w:ascii="Times New Roman" w:eastAsia="Times New Roman" w:hAnsi="Times New Roman" w:cs="Times New Roman"/>
-            </w:rPr>
-            <w:t>jzus.B</w:t>
-          </w:r>
-          <w:proofErr w:type="gramEnd"/>
-          <w:r>
-            <w:rPr>
-              <w:rFonts w:ascii="Times New Roman" w:eastAsia="Times New Roman" w:hAnsi="Times New Roman" w:cs="Times New Roman"/>
-            </w:rPr>
-            <w:t>1200237.</w:t>
+            <w:t>, vol. 14, no. 5, pp. 392–399, May 2013, doi: 10.1631/jzus.B1200237.</w:t>
           </w:r>
         </w:p>
         <w:p>
@@ -18713,21 +18064,7 @@
             <w:rPr>
               <w:rFonts w:ascii="Times New Roman" w:eastAsia="Times New Roman" w:hAnsi="Times New Roman" w:cs="Times New Roman"/>
             </w:rPr>
-            <w:t xml:space="preserve">, vol. 19, no. 1, May 2018, </w:t>
-          </w:r>
-          <w:proofErr w:type="spellStart"/>
-          <w:r>
-            <w:rPr>
-              <w:rFonts w:ascii="Times New Roman" w:eastAsia="Times New Roman" w:hAnsi="Times New Roman" w:cs="Times New Roman"/>
-            </w:rPr>
-            <w:t>doi</w:t>
-          </w:r>
-          <w:proofErr w:type="spellEnd"/>
-          <w:r>
-            <w:rPr>
-              <w:rFonts w:ascii="Times New Roman" w:eastAsia="Times New Roman" w:hAnsi="Times New Roman" w:cs="Times New Roman"/>
-            </w:rPr>
-            <w:t>: 10.1186/s12881-018-0587-8.</w:t>
+            <w:t>, vol. 19, no. 1, May 2018, doi: 10.1186/s12881-018-0587-8.</w:t>
           </w:r>
         </w:p>
         <w:p>
@@ -18773,37 +18110,13 @@
               <w:i/>
               <w:iCs/>
             </w:rPr>
-            <w:t xml:space="preserve">Acta </w:t>
+            <w:t>Acta Ophthalmol</w:t>
           </w:r>
-          <w:proofErr w:type="spellStart"/>
-          <w:r>
-            <w:rPr>
-              <w:rFonts w:ascii="Times New Roman" w:eastAsia="Times New Roman" w:hAnsi="Times New Roman" w:cs="Times New Roman"/>
-              <w:i/>
-              <w:iCs/>
-            </w:rPr>
-            <w:t>Ophthalmol</w:t>
-          </w:r>
-          <w:proofErr w:type="spellEnd"/>
           <w:r>
             <w:rPr>
               <w:rFonts w:ascii="Times New Roman" w:eastAsia="Times New Roman" w:hAnsi="Times New Roman" w:cs="Times New Roman"/>
             </w:rPr>
-            <w:t xml:space="preserve">, vol. 96, no. 7, pp. e811–e819, Nov. 2018, </w:t>
-          </w:r>
-          <w:proofErr w:type="spellStart"/>
-          <w:r>
-            <w:rPr>
-              <w:rFonts w:ascii="Times New Roman" w:eastAsia="Times New Roman" w:hAnsi="Times New Roman" w:cs="Times New Roman"/>
-            </w:rPr>
-            <w:t>doi</w:t>
-          </w:r>
-          <w:proofErr w:type="spellEnd"/>
-          <w:r>
-            <w:rPr>
-              <w:rFonts w:ascii="Times New Roman" w:eastAsia="Times New Roman" w:hAnsi="Times New Roman" w:cs="Times New Roman"/>
-            </w:rPr>
-            <w:t>: 10.1111/aos.13769.</w:t>
+            <w:t>, vol. 96, no. 7, pp. e811–e819, Nov. 2018, doi: 10.1111/aos.13769.</w:t>
           </w:r>
         </w:p>
         <w:p>
@@ -18827,77 +18140,21 @@
               <w:rFonts w:ascii="Times New Roman" w:eastAsia="Times New Roman" w:hAnsi="Times New Roman" w:cs="Times New Roman"/>
             </w:rPr>
             <w:tab/>
-            <w:t xml:space="preserve">V. B. </w:t>
+            <w:t xml:space="preserve">V. B. Kolachalama, “Machine learning and pre-medical education,” </w:t>
           </w:r>
-          <w:proofErr w:type="spellStart"/>
-          <w:r>
-            <w:rPr>
-              <w:rFonts w:ascii="Times New Roman" w:eastAsia="Times New Roman" w:hAnsi="Times New Roman" w:cs="Times New Roman"/>
-            </w:rPr>
-            <w:t>Kolachalama</w:t>
-          </w:r>
-          <w:proofErr w:type="spellEnd"/>
-          <w:r>
-            <w:rPr>
-              <w:rFonts w:ascii="Times New Roman" w:eastAsia="Times New Roman" w:hAnsi="Times New Roman" w:cs="Times New Roman"/>
-            </w:rPr>
-            <w:t xml:space="preserve">, “Machine learning and pre-medical education,” </w:t>
-          </w:r>
-          <w:proofErr w:type="spellStart"/>
           <w:r>
             <w:rPr>
               <w:rFonts w:ascii="Times New Roman" w:eastAsia="Times New Roman" w:hAnsi="Times New Roman" w:cs="Times New Roman"/>
               <w:i/>
               <w:iCs/>
             </w:rPr>
-            <w:t>Artif</w:t>
-          </w:r>
-          <w:proofErr w:type="spellEnd"/>
-          <w:r>
-            <w:rPr>
-              <w:rFonts w:ascii="Times New Roman" w:eastAsia="Times New Roman" w:hAnsi="Times New Roman" w:cs="Times New Roman"/>
-              <w:i/>
-              <w:iCs/>
-            </w:rPr>
-            <w:t xml:space="preserve"> </w:t>
-          </w:r>
-          <w:proofErr w:type="spellStart"/>
-          <w:r>
-            <w:rPr>
-              <w:rFonts w:ascii="Times New Roman" w:eastAsia="Times New Roman" w:hAnsi="Times New Roman" w:cs="Times New Roman"/>
-              <w:i/>
-              <w:iCs/>
-            </w:rPr>
-            <w:t>Intell</w:t>
-          </w:r>
-          <w:proofErr w:type="spellEnd"/>
-          <w:r>
-            <w:rPr>
-              <w:rFonts w:ascii="Times New Roman" w:eastAsia="Times New Roman" w:hAnsi="Times New Roman" w:cs="Times New Roman"/>
-              <w:i/>
-              <w:iCs/>
-            </w:rPr>
-            <w:t xml:space="preserve"> Med</w:t>
+            <w:t>Artif Intell Med</w:t>
           </w:r>
           <w:r>
             <w:rPr>
               <w:rFonts w:ascii="Times New Roman" w:eastAsia="Times New Roman" w:hAnsi="Times New Roman" w:cs="Times New Roman"/>
             </w:rPr>
-            <w:t xml:space="preserve">, vol. 129, Jul. 2022, </w:t>
-          </w:r>
-          <w:proofErr w:type="spellStart"/>
-          <w:r>
-            <w:rPr>
-              <w:rFonts w:ascii="Times New Roman" w:eastAsia="Times New Roman" w:hAnsi="Times New Roman" w:cs="Times New Roman"/>
-            </w:rPr>
-            <w:t>doi</w:t>
-          </w:r>
-          <w:proofErr w:type="spellEnd"/>
-          <w:r>
-            <w:rPr>
-              <w:rFonts w:ascii="Times New Roman" w:eastAsia="Times New Roman" w:hAnsi="Times New Roman" w:cs="Times New Roman"/>
-            </w:rPr>
-            <w:t>: 10.1016/j.artmed.2022.102313.</w:t>
+            <w:t>, vol. 129, Jul. 2022, doi: 10.1016/j.artmed.2022.102313.</w:t>
           </w:r>
         </w:p>
         <w:p>
@@ -18921,21 +18178,7 @@
               <w:rFonts w:ascii="Times New Roman" w:eastAsia="Times New Roman" w:hAnsi="Times New Roman" w:cs="Times New Roman"/>
             </w:rPr>
             <w:tab/>
-            <w:t xml:space="preserve">B. A. Mateen, J. </w:t>
-          </w:r>
-          <w:proofErr w:type="spellStart"/>
-          <w:r>
-            <w:rPr>
-              <w:rFonts w:ascii="Times New Roman" w:eastAsia="Times New Roman" w:hAnsi="Times New Roman" w:cs="Times New Roman"/>
-            </w:rPr>
-            <w:t>Liley</w:t>
-          </w:r>
-          <w:proofErr w:type="spellEnd"/>
-          <w:r>
-            <w:rPr>
-              <w:rFonts w:ascii="Times New Roman" w:eastAsia="Times New Roman" w:hAnsi="Times New Roman" w:cs="Times New Roman"/>
-            </w:rPr>
-            <w:t xml:space="preserve">, A. K. Denniston, C. C. Holmes, and S. J. Vollmer, “Improving the quality of machine learning in health applications and clinical research,” </w:t>
+            <w:t xml:space="preserve">B. A. Mateen, J. Liley, A. K. Denniston, C. C. Holmes, and S. J. Vollmer, “Improving the quality of machine learning in health applications and clinical research,” </w:t>
           </w:r>
           <w:r>
             <w:rPr>
@@ -18949,21 +18192,7 @@
             <w:rPr>
               <w:rFonts w:ascii="Times New Roman" w:eastAsia="Times New Roman" w:hAnsi="Times New Roman" w:cs="Times New Roman"/>
             </w:rPr>
-            <w:t xml:space="preserve">, vol. 2, no. 10. Nature Research, pp. 554–556, Oct. 01, 2020. </w:t>
-          </w:r>
-          <w:proofErr w:type="spellStart"/>
-          <w:r>
-            <w:rPr>
-              <w:rFonts w:ascii="Times New Roman" w:eastAsia="Times New Roman" w:hAnsi="Times New Roman" w:cs="Times New Roman"/>
-            </w:rPr>
-            <w:t>doi</w:t>
-          </w:r>
-          <w:proofErr w:type="spellEnd"/>
-          <w:r>
-            <w:rPr>
-              <w:rFonts w:ascii="Times New Roman" w:eastAsia="Times New Roman" w:hAnsi="Times New Roman" w:cs="Times New Roman"/>
-            </w:rPr>
-            <w:t>: 10.1038/s42256-020-00239-1.</w:t>
+            <w:t>, vol. 2, no. 10. Nature Research, pp. 554–556, Oct. 01, 2020. doi: 10.1038/s42256-020-00239-1.</w:t>
           </w:r>
         </w:p>
         <w:p>
@@ -19009,45 +18238,13 @@
               <w:i/>
               <w:iCs/>
             </w:rPr>
-            <w:t xml:space="preserve">Math </w:t>
-          </w:r>
-          <w:proofErr w:type="spellStart"/>
-          <w:r>
-            <w:rPr>
-              <w:rFonts w:ascii="Times New Roman" w:eastAsia="Times New Roman" w:hAnsi="Times New Roman" w:cs="Times New Roman"/>
-              <w:i/>
-              <w:iCs/>
-            </w:rPr>
-            <w:t>Probl</w:t>
-          </w:r>
-          <w:proofErr w:type="spellEnd"/>
-          <w:r>
-            <w:rPr>
-              <w:rFonts w:ascii="Times New Roman" w:eastAsia="Times New Roman" w:hAnsi="Times New Roman" w:cs="Times New Roman"/>
-              <w:i/>
-              <w:iCs/>
-            </w:rPr>
-            <w:t xml:space="preserve"> Eng</w:t>
+            <w:t>Math Probl Eng</w:t>
           </w:r>
           <w:r>
             <w:rPr>
               <w:rFonts w:ascii="Times New Roman" w:eastAsia="Times New Roman" w:hAnsi="Times New Roman" w:cs="Times New Roman"/>
             </w:rPr>
-            <w:t xml:space="preserve">, vol. 2021, 2021, </w:t>
-          </w:r>
-          <w:proofErr w:type="spellStart"/>
-          <w:r>
-            <w:rPr>
-              <w:rFonts w:ascii="Times New Roman" w:eastAsia="Times New Roman" w:hAnsi="Times New Roman" w:cs="Times New Roman"/>
-            </w:rPr>
-            <w:t>doi</w:t>
-          </w:r>
-          <w:proofErr w:type="spellEnd"/>
-          <w:r>
-            <w:rPr>
-              <w:rFonts w:ascii="Times New Roman" w:eastAsia="Times New Roman" w:hAnsi="Times New Roman" w:cs="Times New Roman"/>
-            </w:rPr>
-            <w:t>: 10.1155/2021/7627566.</w:t>
+            <w:t>, vol. 2021, 2021, doi: 10.1155/2021/7627566.</w:t>
           </w:r>
         </w:p>
         <w:p>
@@ -19071,21 +18268,7 @@
               <w:rFonts w:ascii="Times New Roman" w:eastAsia="Times New Roman" w:hAnsi="Times New Roman" w:cs="Times New Roman"/>
             </w:rPr>
             <w:tab/>
-            <w:t xml:space="preserve">S. </w:t>
-          </w:r>
-          <w:proofErr w:type="spellStart"/>
-          <w:r>
-            <w:rPr>
-              <w:rFonts w:ascii="Times New Roman" w:eastAsia="Times New Roman" w:hAnsi="Times New Roman" w:cs="Times New Roman"/>
-            </w:rPr>
-            <w:t>Scholarship@western</w:t>
-          </w:r>
-          <w:proofErr w:type="spellEnd"/>
-          <w:r>
-            <w:rPr>
-              <w:rFonts w:ascii="Times New Roman" w:eastAsia="Times New Roman" w:hAnsi="Times New Roman" w:cs="Times New Roman"/>
-            </w:rPr>
-            <w:t xml:space="preserve"> and S. Biswas, “Implications of long non-coding RNAs in the pathogenesis of Implications of long non-coding RNAs in the pathogenesis of diabetic retinopathy: a novel epigenetic paradigm. diabetic retinopathy: a novel epigenetic paradigm,” 2020. [Online]. Available: https://ir.lib.uwo.ca/etdhttps://ir.lib.uwo.ca/etd/7116</w:t>
+            <w:t>S. Scholarship@western and S. Biswas, “Implications of long non-coding RNAs in the pathogenesis of Implications of long non-coding RNAs in the pathogenesis of diabetic retinopathy: a novel epigenetic paradigm. diabetic retinopathy: a novel epigenetic paradigm,” 2020. [Online]. Available: https://ir.lib.uwo.ca/etdhttps://ir.lib.uwo.ca/etd/7116</w:t>
           </w:r>
         </w:p>
         <w:p>
@@ -28141,6 +27324,7 @@
     <w:rsid w:val="00186982"/>
     <w:rsid w:val="001A3A0C"/>
     <w:rsid w:val="001F6504"/>
+    <w:rsid w:val="002C33FA"/>
     <w:rsid w:val="00356E31"/>
     <w:rsid w:val="00505F12"/>
     <w:rsid w:val="00593018"/>
@@ -28640,10 +27824,6 @@
     <w:name w:val="1611786EFD8F4694AEACEA5F34BF0967"/>
     <w:rsid w:val="00E318AD"/>
   </w:style>
-  <w:style w:type="paragraph" w:customStyle="1" w:styleId="F4E15B1A62AD48989539FF1B393E09BC">
-    <w:name w:val="F4E15B1A62AD48989539FF1B393E09BC"/>
-    <w:rsid w:val="00E318AD"/>
-  </w:style>
 </w:styles>
 </file>
 

</xml_diff>